<commit_message>
Actualizacao do Justificaiva ate Questoes de pesquisa
</commit_message>
<xml_diff>
--- a/Augusto Xavier Novela- Monografia (17-MAio-2022).docx
+++ b/Augusto Xavier Novela- Monografia (17-MAio-2022).docx
@@ -8027,8 +8027,6 @@
         </w:rPr>
         <w:t>ficuldade de se obter dados estatístico do armazém de forma automática.</w:t>
       </w:r>
-      <w:bookmarkStart w:id="3" w:name="_GoBack"/>
-      <w:bookmarkEnd w:id="3"/>
     </w:p>
     <w:p>
       <w:pPr>
@@ -8086,76 +8084,6 @@
           <w:lang w:val="pt-PT"/>
         </w:rPr>
       </w:pPr>
-    </w:p>
-    <w:p>
-      <w:pPr>
-        <w:rPr>
-          <w:b/>
-          <w:bCs/>
-          <w:iCs/>
-          <w:szCs w:val="24"/>
-          <w:lang w:val="pt-PT"/>
-        </w:rPr>
-      </w:pPr>
-    </w:p>
-    <w:p>
-      <w:pPr>
-        <w:rPr>
-          <w:b/>
-          <w:bCs/>
-          <w:iCs/>
-          <w:szCs w:val="24"/>
-          <w:lang w:val="pt-PT"/>
-        </w:rPr>
-      </w:pPr>
-    </w:p>
-    <w:p>
-      <w:pPr>
-        <w:rPr>
-          <w:b/>
-          <w:bCs/>
-          <w:iCs/>
-          <w:szCs w:val="24"/>
-          <w:lang w:val="pt-PT"/>
-        </w:rPr>
-      </w:pPr>
-    </w:p>
-    <w:p>
-      <w:pPr>
-        <w:tabs>
-          <w:tab w:val="left" w:pos="6465"/>
-        </w:tabs>
-        <w:rPr>
-          <w:b/>
-          <w:bCs/>
-          <w:i/>
-          <w:iCs/>
-          <w:szCs w:val="24"/>
-          <w:lang w:val="pt-PT"/>
-        </w:rPr>
-      </w:pPr>
-      <w:r>
-        <w:rPr>
-          <w:b/>
-          <w:bCs/>
-          <w:i/>
-          <w:iCs/>
-          <w:szCs w:val="24"/>
-          <w:lang w:val="pt-PT"/>
-        </w:rPr>
-        <w:tab/>
-      </w:r>
-      <w:r>
-        <w:rPr>
-          <w:b/>
-          <w:bCs/>
-          <w:i/>
-          <w:iCs/>
-          <w:szCs w:val="24"/>
-          <w:lang w:val="pt-PT"/>
-        </w:rPr>
-        <w:tab/>
-      </w:r>
     </w:p>
     <w:p>
       <w:pPr>
@@ -8167,11 +8095,12 @@
         <w:spacing w:line="360" w:lineRule="auto"/>
         <w:jc w:val="both"/>
         <w:rPr>
-          <w:szCs w:val="24"/>
-          <w:lang w:val="pt-PT"/>
-        </w:rPr>
-      </w:pPr>
-      <w:bookmarkStart w:id="4" w:name="_Toc101256084"/>
+          <w:rFonts w:ascii="TimesNewRomanPSMT" w:hAnsi="TimesNewRomanPSMT"/>
+          <w:szCs w:val="24"/>
+          <w:lang w:val="pt-PT"/>
+        </w:rPr>
+      </w:pPr>
+      <w:bookmarkStart w:id="3" w:name="_Toc101256084"/>
       <w:r>
         <w:rPr>
           <w:szCs w:val="24"/>
@@ -8179,184 +8108,28 @@
         </w:rPr>
         <w:t>Justificativa</w:t>
       </w:r>
+      <w:r>
+        <w:rPr>
+          <w:szCs w:val="24"/>
+          <w:lang w:val="pt-PT"/>
+        </w:rPr>
+        <w:t xml:space="preserve"> </w:t>
+      </w:r>
     </w:p>
     <w:p>
       <w:pPr>
         <w:ind w:left="-5"/>
         <w:rPr>
-          <w:rFonts w:ascii="TimesNewRomanPSMT" w:hAnsi="TimesNewRomanPSMT"/>
-          <w:szCs w:val="24"/>
-          <w:lang w:val="pt-PT"/>
-        </w:rPr>
-      </w:pPr>
-      <w:r>
-        <w:rPr>
-          <w:rFonts w:ascii="TimesNewRomanPSMT" w:hAnsi="TimesNewRomanPSMT"/>
-          <w:szCs w:val="24"/>
-          <w:lang w:val="pt-PT"/>
-        </w:rPr>
-        <w:t xml:space="preserve">As aplicações </w:t>
-      </w:r>
-      <w:r>
-        <w:rPr>
-          <w:rFonts w:ascii="TimesNewRomanPSMT" w:hAnsi="TimesNewRomanPSMT"/>
-          <w:szCs w:val="24"/>
-          <w:lang w:val="pt-PT"/>
-        </w:rPr>
-        <w:t>webs</w:t>
-      </w:r>
-      <w:r>
-        <w:rPr>
-          <w:rFonts w:ascii="TimesNewRomanPSMT" w:hAnsi="TimesNewRomanPSMT"/>
-          <w:szCs w:val="24"/>
-          <w:lang w:val="pt-PT"/>
-        </w:rPr>
-        <w:t xml:space="preserve"> permitem ampliar o universo de disseminação de informação a nível da</w:t>
-      </w:r>
-      <w:r>
-        <w:rPr>
-          <w:rFonts w:ascii="TimesNewRomanPSMT" w:hAnsi="TimesNewRomanPSMT"/>
-          <w:szCs w:val="24"/>
-          <w:lang w:val="pt-PT"/>
-        </w:rPr>
-        <w:t xml:space="preserve"> </w:t>
-      </w:r>
-      <w:r>
-        <w:rPr>
-          <w:rFonts w:ascii="TimesNewRomanPSMT" w:hAnsi="TimesNewRomanPSMT"/>
-          <w:szCs w:val="24"/>
-          <w:lang w:val="pt-PT"/>
-        </w:rPr>
-        <w:t>sociedade. Elas têm tornado a informação acessível em dive</w:t>
-      </w:r>
-      <w:r>
-        <w:rPr>
-          <w:rFonts w:ascii="TimesNewRomanPSMT" w:hAnsi="TimesNewRomanPSMT"/>
-          <w:szCs w:val="24"/>
-          <w:lang w:val="pt-PT"/>
-        </w:rPr>
-        <w:t>rsos formatos e permitindo que aceso a elas seja possível independentemente da localização geográfica do usuário que quiser acede-la</w:t>
-      </w:r>
-      <w:r>
-        <w:rPr>
-          <w:rFonts w:ascii="TimesNewRomanPSMT" w:hAnsi="TimesNewRomanPSMT"/>
-          <w:szCs w:val="24"/>
-          <w:lang w:val="pt-PT"/>
-        </w:rPr>
-        <w:t>. A proposto deste estudo é</w:t>
-      </w:r>
-      <w:r>
-        <w:rPr>
-          <w:rFonts w:ascii="TimesNewRomanPSMT" w:hAnsi="TimesNewRomanPSMT"/>
-          <w:szCs w:val="24"/>
-          <w:lang w:val="pt-PT"/>
-        </w:rPr>
-        <w:t xml:space="preserve"> </w:t>
-      </w:r>
-      <w:r>
-        <w:rPr>
-          <w:rFonts w:ascii="TimesNewRomanPSMT" w:hAnsi="TimesNewRomanPSMT"/>
-          <w:szCs w:val="24"/>
-          <w:lang w:val="pt-PT"/>
-        </w:rPr>
-        <w:t>buscar os dados necessários para fundamentar o desenvolvimento de uma plataforma</w:t>
-      </w:r>
-      <w:r>
-        <w:rPr>
-          <w:rFonts w:ascii="TimesNewRomanPSMT" w:hAnsi="TimesNewRomanPSMT"/>
-          <w:szCs w:val="24"/>
-          <w:lang w:val="pt-PT"/>
-        </w:rPr>
-        <w:t xml:space="preserve"> web</w:t>
-      </w:r>
-      <w:r>
-        <w:rPr>
-          <w:rFonts w:ascii="TimesNewRomanPSMT" w:hAnsi="TimesNewRomanPSMT"/>
-          <w:szCs w:val="24"/>
-          <w:lang w:val="pt-PT"/>
-        </w:rPr>
-        <w:t xml:space="preserve"> para </w:t>
-      </w:r>
-      <w:r>
-        <w:rPr>
-          <w:rFonts w:ascii="TimesNewRomanPSMT" w:hAnsi="TimesNewRomanPSMT"/>
-          <w:szCs w:val="24"/>
-          <w:lang w:val="pt-PT"/>
-        </w:rPr>
-        <w:lastRenderedPageBreak/>
-        <w:t>auxiliar</w:t>
-      </w:r>
-      <w:r>
-        <w:rPr>
-          <w:rFonts w:ascii="TimesNewRomanPSMT" w:hAnsi="TimesNewRomanPSMT"/>
-          <w:szCs w:val="24"/>
-          <w:lang w:val="pt-PT"/>
-        </w:rPr>
-        <w:t xml:space="preserve"> na gestão de stock da MOZTEX.S.A</w:t>
-      </w:r>
-      <w:r>
-        <w:rPr>
-          <w:rFonts w:ascii="TimesNewRomanPSMT" w:hAnsi="TimesNewRomanPSMT"/>
-          <w:szCs w:val="24"/>
-          <w:lang w:val="pt-PT"/>
-        </w:rPr>
-        <w:t>,</w:t>
-      </w:r>
-      <w:r>
-        <w:rPr>
-          <w:rFonts w:ascii="TimesNewRomanPSMT" w:hAnsi="TimesNewRomanPSMT"/>
-          <w:szCs w:val="24"/>
-          <w:lang w:val="pt-PT"/>
-        </w:rPr>
-        <w:t xml:space="preserve"> </w:t>
-      </w:r>
-      <w:r>
-        <w:rPr>
-          <w:rFonts w:ascii="TimesNewRomanPSMT" w:hAnsi="TimesNewRomanPSMT"/>
-          <w:szCs w:val="24"/>
-          <w:lang w:val="pt-PT"/>
-        </w:rPr>
-        <w:t xml:space="preserve">para </w:t>
-      </w:r>
-      <w:r>
-        <w:rPr>
-          <w:rFonts w:ascii="TimesNewRomanPSMT" w:hAnsi="TimesNewRomanPSMT"/>
-          <w:szCs w:val="24"/>
-          <w:lang w:val="pt-PT"/>
-        </w:rPr>
-        <w:t>tal</w:t>
-      </w:r>
-      <w:r>
-        <w:rPr>
-          <w:rFonts w:ascii="TimesNewRomanPSMT" w:hAnsi="TimesNewRomanPSMT"/>
-          <w:szCs w:val="24"/>
-          <w:lang w:val="pt-PT"/>
-        </w:rPr>
-        <w:t xml:space="preserve"> será analisado um conjunto de dados</w:t>
-      </w:r>
-      <w:r>
-        <w:rPr>
-          <w:rFonts w:ascii="TimesNewRomanPSMT" w:hAnsi="TimesNewRomanPSMT"/>
-          <w:szCs w:val="24"/>
-          <w:lang w:val="pt-PT"/>
-        </w:rPr>
-        <w:t xml:space="preserve"> </w:t>
-      </w:r>
-      <w:r>
-        <w:rPr>
-          <w:rFonts w:ascii="TimesNewRomanPSMT" w:hAnsi="TimesNewRomanPSMT"/>
-          <w:szCs w:val="24"/>
-          <w:lang w:val="pt-PT"/>
-        </w:rPr>
-        <w:t>relacionados</w:t>
-      </w:r>
-      <w:r>
-        <w:rPr>
-          <w:rFonts w:ascii="TimesNewRomanPSMT" w:hAnsi="TimesNewRomanPSMT"/>
-          <w:szCs w:val="24"/>
-          <w:lang w:val="pt-PT"/>
-        </w:rPr>
-        <w:t xml:space="preserve"> a gestão de stock no mundo em geral e em Moçambique em particular.</w:t>
+          <w:szCs w:val="24"/>
+          <w:lang w:val="pt-PT"/>
+        </w:rPr>
+      </w:pPr>
+      <w:r>
+        <w:rPr>
+          <w:szCs w:val="24"/>
+          <w:lang w:val="pt-PT"/>
+        </w:rPr>
+        <w:t>A escolha deste tema deveu-se ao facto de entender que o registro incorreto de dados referentes as encomendas e requisições efectuadas na fábrica em estudo, dificulta o acesso e interpretação da informação no momento de se fazer inventários.</w:t>
       </w:r>
     </w:p>
     <w:p>
@@ -8372,23 +8145,21 @@
           <w:szCs w:val="24"/>
           <w:lang w:val="pt-PT"/>
         </w:rPr>
-        <w:t>A escolha deste tema deveu-se ao facto de entender que o registro incorreto de dados referentes as encomendas e requisições efectuadas na fábrica em estudo, dificulta o acesso e interpretação da informação no momento de se fazer inventários.</w:t>
-      </w:r>
-    </w:p>
-    <w:p>
-      <w:pPr>
-        <w:ind w:left="-5"/>
-        <w:rPr>
-          <w:szCs w:val="24"/>
-          <w:lang w:val="pt-PT"/>
-        </w:rPr>
-      </w:pPr>
-      <w:r>
-        <w:rPr>
-          <w:szCs w:val="24"/>
-          <w:lang w:val="pt-PT"/>
-        </w:rPr>
-        <w:t xml:space="preserve">No âmbito social é de extrema importância o desenvolvimento desta pesquisa, pôs a mesma tem como fim mostrar o impacto da implementação de sistema informatizado de gestão no sector fabril o que ainda não é muito acedido pelas pequenas médias e grandes fábricas nacionais. </w:t>
+        <w:t xml:space="preserve">No âmbito social é de extrema importância o desenvolvimento desta pesquisa, pôs a mesma tem como fim mostrar o impacto da implementação de sistema informatizado de gestão no sector fabril o que ainda não é muito </w:t>
+      </w:r>
+      <w:r>
+        <w:rPr>
+          <w:szCs w:val="24"/>
+          <w:lang w:val="pt-PT"/>
+        </w:rPr>
+        <w:t>implementado</w:t>
+      </w:r>
+      <w:r>
+        <w:rPr>
+          <w:szCs w:val="24"/>
+          <w:lang w:val="pt-PT"/>
+        </w:rPr>
+        <w:t xml:space="preserve"> pelas pequenas médias e grandes fábricas nacionais. </w:t>
       </w:r>
     </w:p>
     <w:p>
@@ -8436,6 +8207,7 @@
           <w:szCs w:val="24"/>
           <w:lang w:val="pt-PT"/>
         </w:rPr>
+        <w:lastRenderedPageBreak/>
         <w:t xml:space="preserve">No âmbito pessoal a escolha deste tema deve-se ao facto do mesmo estar ligado a área de actuação do pesquisador, o que irá contribuir no seu enriquecimento académico e desempenho profissional. </w:t>
       </w:r>
     </w:p>
@@ -8460,7 +8232,7 @@
         </w:rPr>
         <w:t>Objetivos</w:t>
       </w:r>
-      <w:bookmarkEnd w:id="4"/>
+      <w:bookmarkEnd w:id="3"/>
       <w:r>
         <w:rPr>
           <w:szCs w:val="24"/>
@@ -8477,14 +8249,14 @@
           <w:numId w:val="13"/>
         </w:numPr>
       </w:pPr>
-      <w:bookmarkStart w:id="5" w:name="_Toc101256085"/>
+      <w:bookmarkStart w:id="4" w:name="_Toc101256085"/>
       <w:r>
         <w:t xml:space="preserve">Objetivo </w:t>
       </w:r>
       <w:r>
         <w:t>Geral</w:t>
       </w:r>
-      <w:bookmarkEnd w:id="5"/>
+      <w:bookmarkEnd w:id="4"/>
       <w:r>
         <w:t xml:space="preserve"> </w:t>
       </w:r>
@@ -8571,7 +8343,7 @@
           <w:lang w:val="pt-PT"/>
         </w:rPr>
       </w:pPr>
-      <w:bookmarkStart w:id="6" w:name="_Toc101256086"/>
+      <w:bookmarkStart w:id="5" w:name="_Toc101256086"/>
       <w:r>
         <w:rPr>
           <w:szCs w:val="24"/>
@@ -8586,7 +8358,7 @@
         </w:rPr>
         <w:t>Específicos</w:t>
       </w:r>
-      <w:bookmarkEnd w:id="6"/>
+      <w:bookmarkEnd w:id="5"/>
       <w:r>
         <w:rPr>
           <w:szCs w:val="24"/>
@@ -8602,15 +8374,29 @@
           <w:ilvl w:val="0"/>
           <w:numId w:val="3"/>
         </w:numPr>
-        <w:rPr>
-          <w:szCs w:val="24"/>
-        </w:rPr>
-      </w:pPr>
-      <w:r>
-        <w:rPr>
-          <w:szCs w:val="24"/>
-        </w:rPr>
-        <w:t>Compreender os procedimentos usados na gestão do armazém da MOZTEX. S.A;</w:t>
+        <w:spacing w:line="360" w:lineRule="auto"/>
+        <w:rPr>
+          <w:szCs w:val="24"/>
+        </w:rPr>
+      </w:pPr>
+      <w:r>
+        <w:rPr>
+          <w:szCs w:val="24"/>
+        </w:rPr>
+        <w:t xml:space="preserve">Propor a implementação de um sistema de gestão </w:t>
+      </w:r>
+      <w:r>
+        <w:rPr>
+          <w:i/>
+          <w:szCs w:val="24"/>
+        </w:rPr>
+        <w:t>stock</w:t>
+      </w:r>
+      <w:r>
+        <w:rPr>
+          <w:szCs w:val="24"/>
+        </w:rPr>
+        <w:t xml:space="preserve"> informatizado;</w:t>
       </w:r>
     </w:p>
     <w:p>
@@ -8620,15 +8406,16 @@
           <w:ilvl w:val="0"/>
           <w:numId w:val="3"/>
         </w:numPr>
-        <w:rPr>
-          <w:szCs w:val="24"/>
-        </w:rPr>
-      </w:pPr>
-      <w:r>
-        <w:rPr>
-          <w:szCs w:val="24"/>
-        </w:rPr>
-        <w:t>Automatizar o processo de acesso aos dados do armazém da MOZTEX.SA;</w:t>
+        <w:spacing w:line="360" w:lineRule="auto"/>
+        <w:rPr>
+          <w:szCs w:val="24"/>
+        </w:rPr>
+      </w:pPr>
+      <w:r>
+        <w:rPr>
+          <w:szCs w:val="24"/>
+        </w:rPr>
+        <w:t>Compreender os procedimentos usados na gestão do armazém da MOZTEX. S.A;</w:t>
       </w:r>
     </w:p>
     <w:p>
@@ -8638,166 +8425,28 @@
           <w:ilvl w:val="0"/>
           <w:numId w:val="3"/>
         </w:numPr>
-        <w:rPr>
-          <w:szCs w:val="24"/>
-        </w:rPr>
-      </w:pPr>
-      <w:r>
-        <w:rPr>
-          <w:szCs w:val="24"/>
-        </w:rPr>
-        <w:t xml:space="preserve">Propor a implementação de um sistema de gestão </w:t>
-      </w:r>
-      <w:r>
-        <w:rPr>
-          <w:i/>
-          <w:szCs w:val="24"/>
-        </w:rPr>
-        <w:t>stock</w:t>
-      </w:r>
-      <w:r>
-        <w:rPr>
-          <w:szCs w:val="24"/>
-        </w:rPr>
-        <w:t xml:space="preserve"> informatizado.</w:t>
-      </w:r>
-    </w:p>
-    <w:p>
-      <w:pPr>
-        <w:rPr>
-          <w:b/>
-          <w:szCs w:val="24"/>
-        </w:rPr>
-      </w:pPr>
-      <w:r>
-        <w:rPr>
-          <w:b/>
-          <w:szCs w:val="24"/>
-        </w:rPr>
-        <w:t>Questã</w:t>
-      </w:r>
-      <w:r>
-        <w:rPr>
-          <w:b/>
-          <w:szCs w:val="24"/>
-        </w:rPr>
-        <w:t>o de Pesquisa</w:t>
-      </w:r>
-    </w:p>
-    <w:p>
-      <w:pPr>
-        <w:pStyle w:val="PargrafodaLista"/>
-        <w:numPr>
-          <w:ilvl w:val="0"/>
-          <w:numId w:val="1"/>
-        </w:numPr>
         <w:spacing w:line="360" w:lineRule="auto"/>
         <w:rPr>
-          <w:rFonts w:ascii="TimesNewRomanPSMT" w:hAnsi="TimesNewRomanPSMT"/>
-          <w:szCs w:val="24"/>
-        </w:rPr>
-      </w:pPr>
-      <w:r>
-        <w:rPr>
-          <w:rFonts w:ascii="TimesNewRomanPSMT" w:hAnsi="TimesNewRomanPSMT"/>
-          <w:szCs w:val="24"/>
-        </w:rPr>
-        <w:t xml:space="preserve">Quais são as limitações </w:t>
-      </w:r>
-      <w:r>
-        <w:rPr>
-          <w:rFonts w:ascii="TimesNewRomanPSMT" w:hAnsi="TimesNewRomanPSMT"/>
-          <w:szCs w:val="24"/>
-        </w:rPr>
-        <w:t xml:space="preserve">que a gestão de </w:t>
-      </w:r>
-      <w:r>
-        <w:rPr>
-          <w:rFonts w:ascii="TimesNewRomanPSMT" w:hAnsi="TimesNewRomanPSMT"/>
-          <w:i/>
-          <w:szCs w:val="24"/>
-        </w:rPr>
-        <w:t>stock</w:t>
-      </w:r>
-      <w:r>
-        <w:rPr>
-          <w:rFonts w:ascii="TimesNewRomanPSMT" w:hAnsi="TimesNewRomanPSMT"/>
-          <w:szCs w:val="24"/>
-        </w:rPr>
-        <w:t xml:space="preserve"> de forma convencional apresenta</w:t>
-      </w:r>
-      <w:r>
-        <w:rPr>
-          <w:rFonts w:ascii="TimesNewRomanPSMT" w:hAnsi="TimesNewRomanPSMT"/>
-          <w:szCs w:val="24"/>
-        </w:rPr>
-        <w:t>?</w:t>
-      </w:r>
-    </w:p>
-    <w:p>
-      <w:pPr>
-        <w:pStyle w:val="PargrafodaLista"/>
-        <w:numPr>
-          <w:ilvl w:val="0"/>
-          <w:numId w:val="1"/>
-        </w:numPr>
-        <w:spacing w:line="360" w:lineRule="auto"/>
-        <w:rPr>
-          <w:rFonts w:ascii="TimesNewRomanPSMT" w:hAnsi="TimesNewRomanPSMT"/>
-          <w:szCs w:val="24"/>
-        </w:rPr>
-      </w:pPr>
-      <w:r>
-        <w:rPr>
-          <w:rFonts w:ascii="TimesNewRomanPSMT" w:hAnsi="TimesNewRomanPSMT"/>
-          <w:szCs w:val="24"/>
-        </w:rPr>
-        <w:t xml:space="preserve">Qual será o impacto da solução proposta em relação </w:t>
-      </w:r>
-      <w:r>
-        <w:rPr>
-          <w:rFonts w:ascii="TimesNewRomanPSMT" w:hAnsi="TimesNewRomanPSMT"/>
-          <w:szCs w:val="24"/>
-        </w:rPr>
-        <w:t>ao funcionamento da empresa</w:t>
-      </w:r>
-      <w:r>
-        <w:rPr>
-          <w:rFonts w:ascii="TimesNewRomanPSMT" w:hAnsi="TimesNewRomanPSMT"/>
-          <w:szCs w:val="24"/>
-        </w:rPr>
-        <w:t>?</w:t>
-      </w:r>
-    </w:p>
-    <w:p>
-      <w:pPr>
-        <w:pStyle w:val="PargrafodaLista"/>
-        <w:numPr>
-          <w:ilvl w:val="0"/>
-          <w:numId w:val="1"/>
-        </w:numPr>
-        <w:spacing w:line="360" w:lineRule="auto"/>
-        <w:rPr>
-          <w:rFonts w:ascii="TimesNewRomanPSMT" w:hAnsi="TimesNewRomanPSMT"/>
-          <w:szCs w:val="24"/>
-        </w:rPr>
-      </w:pPr>
-      <w:r>
-        <w:rPr>
-          <w:rFonts w:ascii="TimesNewRomanPSMT" w:hAnsi="TimesNewRomanPSMT"/>
-          <w:szCs w:val="24"/>
-        </w:rPr>
-        <w:t>O sistema poderá facilitar as actividades dos funcionários no armazenamento de dados?</w:t>
-      </w:r>
-    </w:p>
-    <w:p>
-      <w:pPr>
-        <w:rPr>
-          <w:b/>
-          <w:bCs/>
-          <w:iCs/>
-          <w:szCs w:val="24"/>
-          <w:lang w:val="pt-PT"/>
+          <w:szCs w:val="24"/>
+        </w:rPr>
+      </w:pPr>
+      <w:r>
+        <w:rPr>
+          <w:szCs w:val="24"/>
+        </w:rPr>
+        <w:t>Automatizar o processo de acesso ao</w:t>
+      </w:r>
+      <w:r>
+        <w:rPr>
+          <w:szCs w:val="24"/>
+        </w:rPr>
+        <w:t>s dados do armazém da MOZTEX.SA.</w:t>
+      </w:r>
+    </w:p>
+    <w:p>
+      <w:pPr>
+        <w:rPr>
+          <w:szCs w:val="24"/>
         </w:rPr>
       </w:pPr>
     </w:p>
@@ -8813,7 +8462,7 @@
           <w:szCs w:val="24"/>
         </w:rPr>
       </w:pPr>
-      <w:bookmarkStart w:id="7" w:name="_Toc101256082"/>
+      <w:bookmarkStart w:id="6" w:name="_Toc101256082"/>
       <w:r>
         <w:rPr>
           <w:rStyle w:val="Cabealho2Carter"/>
@@ -8821,7 +8470,7 @@
         </w:rPr>
         <w:t>Hipóteses</w:t>
       </w:r>
-      <w:bookmarkEnd w:id="7"/>
+      <w:bookmarkEnd w:id="6"/>
       <w:r>
         <w:rPr>
           <w:szCs w:val="24"/>
@@ -8843,7 +8492,6 @@
           <w:szCs w:val="24"/>
           <w:lang w:val="pt-PT"/>
         </w:rPr>
-        <w:lastRenderedPageBreak/>
         <w:t>H1. Um sistema informatizado irá dinamizar os trabalhos da fábrica;</w:t>
       </w:r>
     </w:p>
@@ -8868,8 +8516,31 @@
           <w:szCs w:val="24"/>
           <w:lang w:val="pt-PT"/>
         </w:rPr>
-        <w:t>Gestão de cutsheets de forma informatizada irá permitir mais independência por parte das pessoas responsáveis pelas requisições;</w:t>
-      </w:r>
+        <w:t xml:space="preserve">Gestão de cutsheets de forma </w:t>
+      </w:r>
+      <w:r>
+        <w:rPr>
+          <w:szCs w:val="24"/>
+          <w:lang w:val="pt-PT"/>
+        </w:rPr>
+        <w:t xml:space="preserve">informatizada irá flexibilizar </w:t>
+      </w:r>
+      <w:r>
+        <w:rPr>
+          <w:szCs w:val="24"/>
+          <w:lang w:val="pt-PT"/>
+        </w:rPr>
+        <w:t>os trabalhos do armazém</w:t>
+      </w:r>
+      <w:r>
+        <w:rPr>
+          <w:szCs w:val="24"/>
+          <w:lang w:val="pt-PT"/>
+        </w:rPr>
+        <w:t>;</w:t>
+      </w:r>
+      <w:bookmarkStart w:id="7" w:name="_GoBack"/>
+      <w:bookmarkEnd w:id="7"/>
     </w:p>
     <w:p>
       <w:pPr>
@@ -9097,6 +8768,7 @@
           <w:szCs w:val="24"/>
           <w:lang w:val="pt-PT"/>
         </w:rPr>
+        <w:lastRenderedPageBreak/>
         <w:t>A</w:t>
       </w:r>
       <w:r>
@@ -9577,7 +9249,6 @@
           <w:szCs w:val="24"/>
           <w:lang w:val="pt-PT"/>
         </w:rPr>
-        <w:lastRenderedPageBreak/>
         <w:t>Recorreu-se também, revisões bibliográficas com vista a dar mais enfase e sustentar a pesquisa</w:t>
       </w:r>
       <w:r>
@@ -10418,7 +10089,19 @@
             <w:shd w:val="clear" w:color="auto" w:fill="FFFFFF"/>
             <w:lang w:val="pt-PT"/>
           </w:rPr>
-          <w:t>linha de montagem</w:t>
+          <w:t xml:space="preserve">linha de </w:t>
+        </w:r>
+        <w:r>
+          <w:rPr>
+            <w:rStyle w:val="Hiperligao"/>
+            <w:color w:val="auto"/>
+            <w:szCs w:val="24"/>
+            <w:u w:val="none"/>
+            <w:shd w:val="clear" w:color="auto" w:fill="FFFFFF"/>
+            <w:lang w:val="pt-PT"/>
+          </w:rPr>
+          <w:lastRenderedPageBreak/>
+          <w:t>montagem</w:t>
         </w:r>
       </w:hyperlink>
       <w:r>
@@ -10780,7 +10463,6 @@
           <w:szCs w:val="24"/>
           <w:lang w:val="pt-PT"/>
         </w:rPr>
-        <w:lastRenderedPageBreak/>
         <w:t>As</w:t>
       </w:r>
       <w:r>
@@ -11091,6 +10773,7 @@
           <w:szCs w:val="24"/>
           <w:lang w:val="pt-PT"/>
         </w:rPr>
+        <w:lastRenderedPageBreak/>
         <w:t>Normalmente criadas para que sejam incrementais e iterativas, e com o</w:t>
       </w:r>
       <w:r>
@@ -11462,15 +11145,7 @@
           <w:szCs w:val="24"/>
           <w:lang w:val="pt-PT"/>
         </w:rPr>
-        <w:t xml:space="preserve">todo o </w:t>
-      </w:r>
-      <w:r>
-        <w:rPr>
-          <w:szCs w:val="24"/>
-          <w:lang w:val="pt-PT"/>
-        </w:rPr>
-        <w:lastRenderedPageBreak/>
-        <w:t>processo.</w:t>
+        <w:t>todo o processo.</w:t>
       </w:r>
       <w:r>
         <w:rPr>
@@ -11981,6 +11656,7 @@
                 <w:b/>
                 <w:szCs w:val="24"/>
               </w:rPr>
+              <w:lastRenderedPageBreak/>
               <w:t>Modelo de desenvolvimento</w:t>
             </w:r>
           </w:p>
@@ -12400,15 +12076,7 @@
           <w:szCs w:val="24"/>
           <w:lang w:val="pt-PT"/>
         </w:rPr>
-        <w:t xml:space="preserve">) e disciplinada (há </w:t>
-      </w:r>
-      <w:r>
-        <w:rPr>
-          <w:szCs w:val="24"/>
-          <w:lang w:val="pt-PT"/>
-        </w:rPr>
-        <w:lastRenderedPageBreak/>
-        <w:t>um conjunto de praticas e princípios que devem ser levadas e consideração para desenvolver a aplicação)</w:t>
+        <w:t>) e disciplinada (há um conjunto de praticas e princípios que devem ser levadas e consideração para desenvolver a aplicação)</w:t>
       </w:r>
     </w:p>
     <w:p>
@@ -12724,6 +12392,7 @@
           <w:b/>
           <w:szCs w:val="24"/>
         </w:rPr>
+        <w:lastRenderedPageBreak/>
         <w:t xml:space="preserve">Cliente disponível </w:t>
       </w:r>
       <w:r>
@@ -13018,7 +12687,6 @@
           <w:b/>
           <w:szCs w:val="24"/>
         </w:rPr>
-        <w:lastRenderedPageBreak/>
         <w:t xml:space="preserve">Test Driven Development (TDD) </w:t>
       </w:r>
       <w:r>
@@ -13367,6 +13035,7 @@
           <w:b/>
           <w:szCs w:val="24"/>
         </w:rPr>
+        <w:lastRenderedPageBreak/>
         <w:t xml:space="preserve">Programadores </w:t>
       </w:r>
       <w:r>
@@ -13654,15 +13323,7 @@
           <w:szCs w:val="24"/>
           <w:lang w:val="pt-PT"/>
         </w:rPr>
-        <w:t xml:space="preserve">soluções para </w:t>
-      </w:r>
-      <w:r>
-        <w:rPr>
-          <w:szCs w:val="24"/>
-          <w:lang w:val="pt-PT"/>
-        </w:rPr>
-        <w:lastRenderedPageBreak/>
-        <w:t>serem implementada</w:t>
+        <w:t>soluções para serem implementada</w:t>
       </w:r>
       <w:r>
         <w:rPr>
@@ -13896,6 +13557,7 @@
           <w:szCs w:val="24"/>
           <w:lang w:val="pt-PT"/>
         </w:rPr>
+        <w:lastRenderedPageBreak/>
         <w:t>Validação para Produção (</w:t>
       </w:r>
       <w:r>
@@ -14053,7 +13715,6 @@
           <w:szCs w:val="24"/>
           <w:lang w:val="pt-PT"/>
         </w:rPr>
-        <w:lastRenderedPageBreak/>
         <w:t xml:space="preserve">Esta </w:t>
       </w:r>
       <w:r>
@@ -14179,6 +13840,7 @@
           <w:sz w:val="24"/>
           <w:szCs w:val="24"/>
         </w:rPr>
+        <w:lastRenderedPageBreak/>
         <w:t xml:space="preserve">Figura </w:t>
       </w:r>
       <w:r>
@@ -14499,7 +14161,6 @@
           <w:szCs w:val="24"/>
           <w:lang w:val="pt-PT"/>
         </w:rPr>
-        <w:lastRenderedPageBreak/>
         <w:t>A</w:t>
       </w:r>
       <w:r>
@@ -14821,7 +14482,15 @@
           <w:szCs w:val="24"/>
           <w:lang w:val="pt-PT"/>
         </w:rPr>
-        <w:t xml:space="preserve"> ações executadas pelo sistema e recebe do ator que lhe utiliza dados tangíveis de um tipo ou formato já conhecido, e o valor de resposta da execução de um </w:t>
+        <w:t xml:space="preserve"> ações executadas pelo sistema e recebe do ator que lhe utiliza dados tangíveis de um tipo ou formato já conhecido, e o valor de resposta </w:t>
+      </w:r>
+      <w:r>
+        <w:rPr>
+          <w:szCs w:val="24"/>
+          <w:lang w:val="pt-PT"/>
+        </w:rPr>
+        <w:lastRenderedPageBreak/>
+        <w:t xml:space="preserve">da execução de um </w:t>
       </w:r>
       <w:r>
         <w:rPr>
@@ -15061,15 +14730,7 @@
           <w:szCs w:val="24"/>
           <w:lang w:val="pt-PT"/>
         </w:rPr>
-        <w:t xml:space="preserve">vida do sistema. Um sistema normalmente possui alguns diagramas de classes, já que não </w:t>
-      </w:r>
-      <w:r>
-        <w:rPr>
-          <w:szCs w:val="24"/>
-          <w:lang w:val="pt-PT"/>
-        </w:rPr>
-        <w:lastRenderedPageBreak/>
-        <w:t>são</w:t>
+        <w:t>vida do sistema. Um sistema normalmente possui alguns diagramas de classes, já que não são</w:t>
       </w:r>
       <w:r>
         <w:rPr>
@@ -15355,6 +15016,7 @@
         <w:rPr>
           <w:lang w:val="pt-PT"/>
         </w:rPr>
+        <w:lastRenderedPageBreak/>
         <w:t>MYSQL</w:t>
       </w:r>
       <w:bookmarkEnd w:id="33"/>
@@ -15530,16 +15192,7 @@
           <w:szCs w:val="24"/>
           <w:lang w:val="pt-PT"/>
         </w:rPr>
-        <w:t xml:space="preserve"> do Google, a camada de abstração da plataforma libuv, e uma biblioteca </w:t>
-      </w:r>
-      <w:r>
-        <w:rPr>
-          <w:color w:val="auto"/>
-          <w:szCs w:val="24"/>
-          <w:lang w:val="pt-PT"/>
-        </w:rPr>
-        <w:lastRenderedPageBreak/>
-        <w:t>central, que por si só é escrita principalmente em JavaScript”.</w:t>
+        <w:t xml:space="preserve"> do Google, a camada de abstração da plataforma libuv, e uma biblioteca central, que por si só é escrita principalmente em JavaScript”.</w:t>
       </w:r>
       <w:r>
         <w:rPr>
@@ -15651,6 +15304,7 @@
         <w:rPr>
           <w:lang w:val="pt-PT"/>
         </w:rPr>
+        <w:lastRenderedPageBreak/>
         <w:t xml:space="preserve">O Node.js usa a arquitetura “Single Threaded Event Loop” para lidar com vários clientes ao mesmo tempo. </w:t>
       </w:r>
     </w:p>
@@ -15722,7 +15376,6 @@
           <w:noProof/>
           <w:bdr w:val="none" w:sz="0" w:space="0" w:color="auto" w:frame="1"/>
         </w:rPr>
-        <w:lastRenderedPageBreak/>
         <w:drawing>
           <wp:inline distT="0" distB="0" distL="0" distR="0" wp14:anchorId="52CB1F15" wp14:editId="5574447D">
             <wp:extent cx="6285297" cy="2946400"/>
@@ -16024,6 +15677,7 @@
           <w:szCs w:val="24"/>
           <w:lang w:val="pt-PT"/>
         </w:rPr>
+        <w:lastRenderedPageBreak/>
         <w:t xml:space="preserve">Quando um pedido chega, o laço </w:t>
       </w:r>
       <w:r>
@@ -16109,7 +15763,6 @@
         <w:rPr>
           <w:lang w:val="pt-PT"/>
         </w:rPr>
-        <w:lastRenderedPageBreak/>
         <w:t>Como o Node.js utiliza menos threads, ele utiliza menos recursos/memória, resultando em uma execução mais rápida das tarefas. Portanto, para nossos propósitos, esta arquitetura de rosca única é equivalente à arquitetura multi-tarefa. Quando se precisa processar tarefas com uso intensivo de dados, então o uso de linguagens multi-tarefa como Java faz muito mais sentido. Mas para aplicativos em tempo real, o Node.js é a escolha óbvia.</w:t>
       </w:r>
     </w:p>
@@ -16509,7 +16162,6 @@
           <w:szCs w:val="24"/>
           <w:lang w:val="pt-PT"/>
         </w:rPr>
-        <w:lastRenderedPageBreak/>
         <w:t xml:space="preserve">Os </w:t>
       </w:r>
       <w:r>
@@ -16800,6 +16452,7 @@
           <w:color w:val="2D2D2D"/>
           <w:szCs w:val="24"/>
         </w:rPr>
+        <w:lastRenderedPageBreak/>
         <w:t>Códigos sem erros</w:t>
       </w:r>
     </w:p>
@@ -16913,7 +16566,6 @@
           <w:spacing w:val="2"/>
           <w:szCs w:val="24"/>
         </w:rPr>
-        <w:lastRenderedPageBreak/>
         <w:t>Desvantagens dos frameworks</w:t>
       </w:r>
       <w:bookmarkEnd w:id="42"/>
@@ -17269,7 +16921,6 @@
           <w:szCs w:val="24"/>
           <w:lang w:val="pt-PT"/>
         </w:rPr>
-        <w:lastRenderedPageBreak/>
         <w:t>CAPÍTULO III</w:t>
       </w:r>
       <w:r>
@@ -17845,7 +17496,16 @@
           <w:szCs w:val="24"/>
           <w:lang w:val="pt-PT"/>
         </w:rPr>
-        <w:t xml:space="preserve">De seguida foi a vez de se </w:t>
+        <w:t xml:space="preserve">De </w:t>
+      </w:r>
+      <w:r>
+        <w:rPr>
+          <w:color w:val="auto"/>
+          <w:szCs w:val="24"/>
+          <w:lang w:val="pt-PT"/>
+        </w:rPr>
+        <w:lastRenderedPageBreak/>
+        <w:t xml:space="preserve">seguida foi a vez de se </w:t>
       </w:r>
       <w:r>
         <w:rPr>
@@ -18097,7 +17757,6 @@
           <w:szCs w:val="24"/>
           <w:lang w:val="pt-PT"/>
         </w:rPr>
-        <w:lastRenderedPageBreak/>
         <w:t xml:space="preserve">3.2. </w:t>
       </w:r>
       <w:r>
@@ -18775,7 +18434,15 @@
                 <w:szCs w:val="24"/>
                 <w:lang w:val="pt-PT"/>
               </w:rPr>
-              <w:t>O sistema deve permitir com que o administrador ou outro usuário com as credencias autorizadas efetua a Requisição dos Material.</w:t>
+              <w:t xml:space="preserve">O sistema deve permitir com que o administrador ou outro usuário com as </w:t>
+            </w:r>
+            <w:r>
+              <w:rPr>
+                <w:szCs w:val="24"/>
+                <w:lang w:val="pt-PT"/>
+              </w:rPr>
+              <w:lastRenderedPageBreak/>
+              <w:t>credencias autorizadas efetua a Requisição dos Material.</w:t>
             </w:r>
           </w:p>
         </w:tc>
@@ -18793,6 +18460,7 @@
               <w:rPr>
                 <w:szCs w:val="24"/>
               </w:rPr>
+              <w:lastRenderedPageBreak/>
               <w:t xml:space="preserve">Efectuar </w:t>
             </w:r>
             <w:r>
@@ -18822,6 +18490,7 @@
                 <w:b/>
                 <w:szCs w:val="24"/>
               </w:rPr>
+              <w:lastRenderedPageBreak/>
               <w:t>RF05</w:t>
             </w:r>
           </w:p>
@@ -19052,7 +18721,6 @@
           <w:sz w:val="24"/>
           <w:szCs w:val="24"/>
         </w:rPr>
-        <w:lastRenderedPageBreak/>
         <w:t xml:space="preserve">Tabela </w:t>
       </w:r>
       <w:r>
@@ -19832,7 +19500,6 @@
           <w:szCs w:val="24"/>
           <w:lang w:val="pt-PT"/>
         </w:rPr>
-        <w:lastRenderedPageBreak/>
         <w:t>1º Diagrama de Caso de Uso</w:t>
       </w:r>
     </w:p>
@@ -20051,7 +19718,6 @@
           <w:szCs w:val="24"/>
           <w:lang w:val="pt-PT"/>
         </w:rPr>
-        <w:lastRenderedPageBreak/>
         <w:t>Diagrama de Caso de Uso</w:t>
       </w:r>
     </w:p>
@@ -20326,7 +19992,6 @@
           <w:szCs w:val="24"/>
           <w:lang w:val="pt-PT"/>
         </w:rPr>
-        <w:lastRenderedPageBreak/>
         <w:t xml:space="preserve">Gil, A. C. Como elaborar projetos de pesquisa. </w:t>
       </w:r>
       <w:r>
@@ -20899,7 +20564,6 @@
           <w:szCs w:val="24"/>
           <w:lang w:val="pt-PT"/>
         </w:rPr>
-        <w:lastRenderedPageBreak/>
         <w:t>A MOZTEX.SA é uma fábrica pertencente a uma sociedade certificada pelo Ministério dos Recursos Naturais sob contracto de sociedade no ano de 2008 com o contrato assinado no quarto cartório Notória de Maputo na presença do notário Nassone Benbere (licenciado em direito), construída como uma sociedade anonima de responsabilidades limitadas entre Aga Khan Fund For Economic Development, S.A (AKFED), detentora de uma participação no valor de onze milhões de meticais, o acionista Alltex EPZ Limited, detentora de uma participação no valor de quatro milhões de meticais, e Nadir Badruddin Mohammad, detentor de uma participação de cinco milhões de meticais, sendo que o capital da sociedade integralmente subscrito em dinheiro é de vinte milhões de meticais. (Boletim da Republica – 24b de abril de 2008)</w:t>
       </w:r>
     </w:p>
@@ -21002,6 +20666,7 @@
           <w:rFonts w:cs="Times New Roman"/>
           <w:szCs w:val="24"/>
         </w:rPr>
+        <w:lastRenderedPageBreak/>
         <w:t>Realizar comercio geral e/ou empenhar-se no negocio de exportação, importação, intercambio de mercadorias, contratação, venda, compra; comercializar artigos de vestuários, tecidos, têxteis e mercadoria de toda classe e descrição por atacado ou retalho;</w:t>
       </w:r>
     </w:p>
@@ -21023,7 +20688,6 @@
           <w:rFonts w:cs="Times New Roman"/>
           <w:szCs w:val="24"/>
         </w:rPr>
-        <w:lastRenderedPageBreak/>
         <w:t>Assinar, comprar ou mesmo adquirir acções, quotas, obrigações, títulos de dívidas amortizáveis, e quaisquer títulos de quaisquer outras sociedades e investir e negociar com o dinheiro da sociedade de qualquer forma;</w:t>
       </w:r>
     </w:p>
@@ -21264,7 +20928,7 @@
             <w:noProof/>
             <w:lang w:val="pt-PT"/>
           </w:rPr>
-          <w:t>8</w:t>
+          <w:t>19</w:t>
         </w:r>
         <w:r>
           <w:fldChar w:fldCharType="end"/>
@@ -24391,7 +24055,7 @@
 </file>
 
 <file path=customXml/itemProps1.xml><?xml version="1.0" encoding="utf-8"?>
-<ds:datastoreItem xmlns:ds="http://schemas.openxmlformats.org/officeDocument/2006/customXml" ds:itemID="{645AB040-FBF4-4C44-A26D-44AB4B1E7B38}">
+<ds:datastoreItem xmlns:ds="http://schemas.openxmlformats.org/officeDocument/2006/customXml" ds:itemID="{CDB18267-B979-498A-93DD-09968EC66C4D}">
   <ds:schemaRefs>
     <ds:schemaRef ds:uri="http://schemas.openxmlformats.org/officeDocument/2006/bibliography"/>
   </ds:schemaRefs>

</xml_diff>

<commit_message>
Actualizando a Metodologia de Pesquisa
</commit_message>
<xml_diff>
--- a/Augusto Xavier Novela- Monografia (17-MAio-2022).docx
+++ b/Augusto Xavier Novela- Monografia (17-MAio-2022).docx
@@ -8445,13 +8445,6 @@
     </w:p>
     <w:p>
       <w:pPr>
-        <w:rPr>
-          <w:szCs w:val="24"/>
-        </w:rPr>
-      </w:pPr>
-    </w:p>
-    <w:p>
-      <w:pPr>
         <w:pStyle w:val="PargrafodaLista"/>
         <w:numPr>
           <w:ilvl w:val="2"/>
@@ -8539,8 +8532,6 @@
         </w:rPr>
         <w:t>;</w:t>
       </w:r>
-      <w:bookmarkStart w:id="7" w:name="_GoBack"/>
-      <w:bookmarkEnd w:id="7"/>
     </w:p>
     <w:p>
       <w:pPr>
@@ -8580,7 +8571,7 @@
           <w:lang w:val="pt-PT"/>
         </w:rPr>
       </w:pPr>
-      <w:bookmarkStart w:id="8" w:name="_Toc101256087"/>
+      <w:bookmarkStart w:id="7" w:name="_Toc101256087"/>
       <w:r>
         <w:rPr>
           <w:szCs w:val="24"/>
@@ -8595,7 +8586,7 @@
         </w:rPr>
         <w:t>de Pesquisa</w:t>
       </w:r>
-      <w:bookmarkEnd w:id="8"/>
+      <w:bookmarkEnd w:id="7"/>
     </w:p>
     <w:p>
       <w:pPr>
@@ -8605,325 +8596,136 @@
           <w:numId w:val="13"/>
         </w:numPr>
       </w:pPr>
-      <w:bookmarkStart w:id="9" w:name="_Toc101256088"/>
+      <w:bookmarkStart w:id="8" w:name="_Toc101256088"/>
       <w:r>
         <w:t>Abordagem (Tipo de pesquisa)</w:t>
       </w:r>
+      <w:bookmarkEnd w:id="8"/>
+      <w:r>
+        <w:t xml:space="preserve"> </w:t>
+      </w:r>
+    </w:p>
+    <w:p>
+      <w:pPr>
+        <w:rPr>
+          <w:lang w:val="pt-PT"/>
+        </w:rPr>
+      </w:pPr>
+      <w:r>
+        <w:rPr>
+          <w:lang w:val="pt-PT"/>
+        </w:rPr>
+        <w:t>O</w:t>
+      </w:r>
+      <w:r>
+        <w:rPr>
+          <w:lang w:val="pt-PT"/>
+        </w:rPr>
+        <w:t xml:space="preserve"> presente trabalho de pesquisa </w:t>
+      </w:r>
+      <w:r>
+        <w:rPr>
+          <w:lang w:val="pt-PT"/>
+        </w:rPr>
+        <w:t xml:space="preserve">usa </w:t>
+      </w:r>
+      <w:r>
+        <w:rPr>
+          <w:lang w:val="pt-PT"/>
+        </w:rPr>
+        <w:t>uma abordagem quantitativa</w:t>
+      </w:r>
+      <w:r>
+        <w:rPr>
+          <w:lang w:val="pt-PT"/>
+        </w:rPr>
+        <w:t xml:space="preserve"> que usa </w:t>
+      </w:r>
+      <w:r>
+        <w:rPr>
+          <w:lang w:val="pt-PT"/>
+        </w:rPr>
+        <w:t xml:space="preserve">meios estruturados para </w:t>
+      </w:r>
+      <w:r>
+        <w:rPr>
+          <w:lang w:val="pt-PT"/>
+        </w:rPr>
+        <w:t>a colecta</w:t>
+      </w:r>
+      <w:r>
+        <w:rPr>
+          <w:lang w:val="pt-PT"/>
+        </w:rPr>
+        <w:t xml:space="preserve"> de dados</w:t>
+      </w:r>
+      <w:r>
+        <w:rPr>
+          <w:lang w:val="pt-PT"/>
+        </w:rPr>
+        <w:t xml:space="preserve"> </w:t>
+      </w:r>
+      <w:r>
+        <w:rPr>
+          <w:lang w:val="pt-PT"/>
+        </w:rPr>
+        <w:t>nomeadamente</w:t>
+      </w:r>
+      <w:r>
+        <w:rPr>
+          <w:lang w:val="pt-PT"/>
+        </w:rPr>
+        <w:t>,</w:t>
+      </w:r>
+      <w:r>
+        <w:rPr>
+          <w:lang w:val="pt-PT"/>
+        </w:rPr>
+        <w:t xml:space="preserve"> </w:t>
+      </w:r>
+      <w:bookmarkStart w:id="9" w:name="_GoBack"/>
       <w:bookmarkEnd w:id="9"/>
       <w:r>
+        <w:rPr>
+          <w:lang w:val="pt-PT"/>
+        </w:rPr>
+        <w:t>análise</w:t>
+      </w:r>
+      <w:r>
+        <w:rPr>
+          <w:lang w:val="pt-PT"/>
+        </w:rPr>
+        <w:t xml:space="preserve"> documental, </w:t>
+      </w:r>
+      <w:r>
+        <w:rPr>
+          <w:lang w:val="pt-PT"/>
+        </w:rPr>
+        <w:t xml:space="preserve">revisão bibliográfica, </w:t>
+      </w:r>
+      <w:r>
+        <w:rPr>
+          <w:lang w:val="pt-PT"/>
+        </w:rPr>
+        <w:t>questionários de múltipla escolha, entrevistas individuais e outros recursos que tenham perguntas claras e obje</w:t>
+      </w:r>
+      <w:r>
+        <w:rPr>
+          <w:lang w:val="pt-PT"/>
+        </w:rPr>
+        <w:t>c</w:t>
+      </w:r>
+      <w:r>
+        <w:rPr>
+          <w:lang w:val="pt-PT"/>
+        </w:rPr>
+        <w:t xml:space="preserve">tivas. </w:t>
+      </w:r>
+      <w:r>
+        <w:rPr>
+          <w:lang w:val="pt-PT"/>
+        </w:rPr>
         <w:t xml:space="preserve"> </w:t>
-      </w:r>
-    </w:p>
-    <w:p>
-      <w:pPr>
-        <w:rPr>
-          <w:color w:val="FF0000"/>
-          <w:szCs w:val="24"/>
-          <w:lang w:val="pt-PT"/>
-        </w:rPr>
-      </w:pPr>
-      <w:r>
-        <w:rPr>
-          <w:color w:val="auto"/>
-          <w:szCs w:val="24"/>
-          <w:lang w:val="pt-PT"/>
-        </w:rPr>
-        <w:t xml:space="preserve">Segundo </w:t>
-      </w:r>
-      <w:r>
-        <w:rPr>
-          <w:color w:val="auto"/>
-          <w:szCs w:val="24"/>
-          <w:lang w:val="pt-PT"/>
-        </w:rPr>
-        <w:t xml:space="preserve">ANDER-EGG </w:t>
-      </w:r>
-      <w:r>
-        <w:rPr>
-          <w:color w:val="auto"/>
-          <w:szCs w:val="24"/>
-          <w:lang w:val="pt-PT"/>
-        </w:rPr>
-        <w:t>(1978, p. 28) pesquisa consiste em um “procedimento reflexivo sistemático, controlado e crítico, que permite descobrir novos fa</w:t>
-      </w:r>
-      <w:r>
-        <w:rPr>
-          <w:color w:val="auto"/>
-          <w:szCs w:val="24"/>
-          <w:lang w:val="pt-PT"/>
-        </w:rPr>
-        <w:t>c</w:t>
-      </w:r>
-      <w:r>
-        <w:rPr>
-          <w:color w:val="auto"/>
-          <w:szCs w:val="24"/>
-          <w:lang w:val="pt-PT"/>
-        </w:rPr>
-        <w:t>tos ou dados, relações ou leis, em qualquer campo do conhecimento”.</w:t>
-      </w:r>
-      <w:r>
-        <w:rPr>
-          <w:color w:val="auto"/>
-          <w:szCs w:val="24"/>
-          <w:lang w:val="pt-PT"/>
-        </w:rPr>
-        <w:t xml:space="preserve"> </w:t>
-      </w:r>
-    </w:p>
-    <w:p>
-      <w:pPr>
-        <w:rPr>
-          <w:szCs w:val="24"/>
-          <w:lang w:val="pt-PT"/>
-        </w:rPr>
-      </w:pPr>
-      <w:r>
-        <w:rPr>
-          <w:szCs w:val="24"/>
-          <w:lang w:val="pt-PT"/>
-        </w:rPr>
-        <w:t>A</w:t>
-      </w:r>
-      <w:r>
-        <w:rPr>
-          <w:szCs w:val="24"/>
-          <w:lang w:val="pt-PT"/>
-        </w:rPr>
-        <w:t xml:space="preserve"> metodologia das pesquisas científicas pode ser classificada e definida conforme sua abordagem, finalidade e pro</w:t>
-      </w:r>
-      <w:r>
-        <w:rPr>
-          <w:szCs w:val="24"/>
-          <w:lang w:val="pt-PT"/>
-        </w:rPr>
-        <w:t>cedimentos técnicos empregados</w:t>
-      </w:r>
-      <w:r>
-        <w:rPr>
-          <w:szCs w:val="24"/>
-          <w:lang w:val="pt-PT"/>
-        </w:rPr>
-        <w:t>.</w:t>
-      </w:r>
-      <w:r>
-        <w:rPr>
-          <w:szCs w:val="24"/>
-          <w:lang w:val="pt-PT"/>
-        </w:rPr>
-        <w:t xml:space="preserve"> </w:t>
-      </w:r>
-      <w:r>
-        <w:rPr>
-          <w:szCs w:val="24"/>
-          <w:lang w:val="pt-PT"/>
-        </w:rPr>
-        <w:t xml:space="preserve">(GIL, </w:t>
-      </w:r>
-      <w:r>
-        <w:rPr>
-          <w:szCs w:val="24"/>
-          <w:lang w:val="pt-PT"/>
-        </w:rPr>
-        <w:t>20</w:t>
-      </w:r>
-      <w:r>
-        <w:rPr>
-          <w:szCs w:val="24"/>
-          <w:lang w:val="pt-PT"/>
-        </w:rPr>
-        <w:t>10</w:t>
-      </w:r>
-      <w:r>
-        <w:rPr>
-          <w:szCs w:val="24"/>
-          <w:lang w:val="pt-PT"/>
-        </w:rPr>
-        <w:t xml:space="preserve"> e VERGARA </w:t>
-      </w:r>
-      <w:r>
-        <w:rPr>
-          <w:szCs w:val="24"/>
-          <w:lang w:val="pt-PT"/>
-        </w:rPr>
-        <w:t>2006</w:t>
-      </w:r>
-      <w:r>
-        <w:rPr>
-          <w:szCs w:val="24"/>
-          <w:lang w:val="pt-PT"/>
-        </w:rPr>
-        <w:t>)</w:t>
-      </w:r>
-    </w:p>
-    <w:p>
-      <w:pPr>
-        <w:rPr>
-          <w:szCs w:val="24"/>
-          <w:lang w:val="pt-PT"/>
-        </w:rPr>
-      </w:pPr>
-      <w:r>
-        <w:rPr>
-          <w:szCs w:val="24"/>
-          <w:lang w:val="pt-PT"/>
-        </w:rPr>
-        <w:lastRenderedPageBreak/>
-        <w:t>A</w:t>
-      </w:r>
-      <w:r>
-        <w:rPr>
-          <w:szCs w:val="24"/>
-          <w:lang w:val="pt-PT"/>
-        </w:rPr>
-        <w:t xml:space="preserve"> pesquisa</w:t>
-      </w:r>
-      <w:r>
-        <w:rPr>
-          <w:szCs w:val="24"/>
-          <w:lang w:val="pt-PT"/>
-        </w:rPr>
-        <w:t xml:space="preserve"> </w:t>
-      </w:r>
-      <w:r>
-        <w:rPr>
-          <w:szCs w:val="24"/>
-          <w:lang w:val="pt-PT"/>
-        </w:rPr>
-        <w:t>é</w:t>
-      </w:r>
-      <w:r>
-        <w:rPr>
-          <w:szCs w:val="24"/>
-          <w:lang w:val="pt-PT"/>
-        </w:rPr>
-        <w:t xml:space="preserve"> de caracter</w:t>
-      </w:r>
-      <w:r>
-        <w:rPr>
-          <w:szCs w:val="24"/>
-          <w:lang w:val="pt-PT"/>
-        </w:rPr>
-        <w:t xml:space="preserve"> </w:t>
-      </w:r>
-      <w:r>
-        <w:rPr>
-          <w:szCs w:val="24"/>
-          <w:lang w:val="pt-PT"/>
-        </w:rPr>
-        <w:t>qualitativ</w:t>
-      </w:r>
-      <w:r>
-        <w:rPr>
-          <w:szCs w:val="24"/>
-          <w:lang w:val="pt-PT"/>
-        </w:rPr>
-        <w:t>o que segundo</w:t>
-      </w:r>
-      <w:r>
-        <w:rPr>
-          <w:szCs w:val="24"/>
-          <w:lang w:val="pt-PT"/>
-        </w:rPr>
-        <w:t xml:space="preserve"> </w:t>
-      </w:r>
-      <w:r>
-        <w:rPr>
-          <w:szCs w:val="24"/>
-          <w:lang w:val="pt-PT"/>
-        </w:rPr>
-        <w:t xml:space="preserve">(VIERA; ZOUAIN, 2006; BARDIN, 2011) </w:t>
-      </w:r>
-      <w:r>
-        <w:rPr>
-          <w:szCs w:val="24"/>
-          <w:lang w:val="pt-PT"/>
-        </w:rPr>
-        <w:t>visa</w:t>
-      </w:r>
-      <w:r>
-        <w:rPr>
-          <w:szCs w:val="24"/>
-          <w:lang w:val="pt-PT"/>
-        </w:rPr>
-        <w:t xml:space="preserve"> </w:t>
-      </w:r>
-      <w:r>
-        <w:rPr>
-          <w:szCs w:val="24"/>
-          <w:lang w:val="pt-PT"/>
-        </w:rPr>
-        <w:t>p</w:t>
-      </w:r>
-      <w:r>
-        <w:rPr>
-          <w:szCs w:val="24"/>
-          <w:lang w:val="pt-PT"/>
-        </w:rPr>
-        <w:t>rincipalmente</w:t>
-      </w:r>
-      <w:r>
-        <w:rPr>
-          <w:szCs w:val="24"/>
-          <w:lang w:val="pt-PT"/>
-        </w:rPr>
-        <w:t>,</w:t>
-      </w:r>
-      <w:r>
-        <w:rPr>
-          <w:szCs w:val="24"/>
-          <w:lang w:val="pt-PT"/>
-        </w:rPr>
-        <w:t xml:space="preserve"> </w:t>
-      </w:r>
-      <w:r>
-        <w:rPr>
-          <w:szCs w:val="24"/>
-          <w:lang w:val="pt-PT"/>
-        </w:rPr>
-        <w:t>fazer</w:t>
-      </w:r>
-      <w:r>
-        <w:rPr>
-          <w:szCs w:val="24"/>
-          <w:lang w:val="pt-PT"/>
-        </w:rPr>
-        <w:t xml:space="preserve"> </w:t>
-      </w:r>
-      <w:r>
-        <w:rPr>
-          <w:szCs w:val="24"/>
-          <w:lang w:val="pt-PT"/>
-        </w:rPr>
-        <w:t xml:space="preserve">análises qualitativas, caracterizando-se, em princípio, pela não utilização de </w:t>
-      </w:r>
-      <w:r>
-        <w:rPr>
-          <w:szCs w:val="24"/>
-          <w:lang w:val="pt-PT"/>
-        </w:rPr>
-        <w:t>instrumento</w:t>
-      </w:r>
-      <w:r>
-        <w:rPr>
-          <w:szCs w:val="24"/>
-          <w:lang w:val="pt-PT"/>
-        </w:rPr>
-        <w:t>s estatísticos</w:t>
-      </w:r>
-      <w:r>
-        <w:rPr>
-          <w:szCs w:val="24"/>
-          <w:lang w:val="pt-PT"/>
-        </w:rPr>
-        <w:t xml:space="preserve"> na an</w:t>
-      </w:r>
-      <w:r>
-        <w:rPr>
-          <w:szCs w:val="24"/>
-          <w:lang w:val="pt-PT"/>
-        </w:rPr>
-        <w:t>álise dos dados.</w:t>
       </w:r>
     </w:p>
     <w:p>
@@ -9099,6 +8901,7 @@
           <w:szCs w:val="24"/>
           <w:lang w:val="pt-PT"/>
         </w:rPr>
+        <w:lastRenderedPageBreak/>
         <w:t xml:space="preserve"> </w:t>
       </w:r>
       <w:r>
@@ -9411,39 +9214,6 @@
     </w:p>
     <w:p>
       <w:pPr>
-        <w:spacing w:after="251"/>
-        <w:ind w:left="-9" w:firstLine="0"/>
-        <w:rPr>
-          <w:b/>
-          <w:szCs w:val="24"/>
-          <w:lang w:val="pt-PT"/>
-        </w:rPr>
-      </w:pPr>
-    </w:p>
-    <w:p>
-      <w:pPr>
-        <w:spacing w:after="251"/>
-        <w:ind w:left="-9" w:firstLine="0"/>
-        <w:rPr>
-          <w:b/>
-          <w:szCs w:val="24"/>
-          <w:lang w:val="pt-PT"/>
-        </w:rPr>
-      </w:pPr>
-    </w:p>
-    <w:p>
-      <w:pPr>
-        <w:spacing w:after="251"/>
-        <w:ind w:left="-9" w:firstLine="0"/>
-        <w:rPr>
-          <w:b/>
-          <w:szCs w:val="24"/>
-          <w:lang w:val="pt-PT"/>
-        </w:rPr>
-      </w:pPr>
-    </w:p>
-    <w:p>
-      <w:pPr>
         <w:pStyle w:val="Ttulo"/>
         <w:rPr>
           <w:bCs/>
@@ -9464,13 +9234,6 @@
     </w:p>
     <w:p>
       <w:pPr>
-        <w:rPr>
-          <w:lang w:val="pt-PT"/>
-        </w:rPr>
-      </w:pPr>
-    </w:p>
-    <w:p>
-      <w:pPr>
         <w:pStyle w:val="Ttulo"/>
         <w:rPr>
           <w:bCs/>
@@ -9503,197 +9266,168 @@
       <w:pPr>
         <w:pStyle w:val="Ttulo"/>
         <w:rPr>
+          <w:szCs w:val="24"/>
+          <w:lang w:val="pt-PT"/>
+        </w:rPr>
+      </w:pPr>
+      <w:r>
+        <w:rPr>
           <w:bCs/>
           <w:szCs w:val="24"/>
           <w:lang w:val="pt-PT"/>
         </w:rPr>
-      </w:pPr>
-    </w:p>
-    <w:p>
-      <w:pPr>
-        <w:pStyle w:val="Ttulo"/>
+        <w:lastRenderedPageBreak/>
+        <w:t xml:space="preserve">CAPÍTULO </w:t>
+      </w:r>
+      <w:r>
         <w:rPr>
           <w:bCs/>
           <w:szCs w:val="24"/>
           <w:lang w:val="pt-PT"/>
         </w:rPr>
-      </w:pPr>
-    </w:p>
-    <w:p>
-      <w:pPr>
-        <w:pStyle w:val="Ttulo"/>
+        <w:t>II</w:t>
+      </w:r>
+      <w:r>
+        <w:rPr>
+          <w:szCs w:val="24"/>
+          <w:lang w:val="pt-PT"/>
+        </w:rPr>
+        <w:t>:</w:t>
+      </w:r>
+      <w:r>
+        <w:rPr>
+          <w:szCs w:val="24"/>
+          <w:lang w:val="pt-PT"/>
+        </w:rPr>
+        <w:t xml:space="preserve"> </w:t>
+      </w:r>
+      <w:r>
+        <w:rPr>
+          <w:szCs w:val="24"/>
+          <w:lang w:val="pt-PT"/>
+        </w:rPr>
+        <w:t>FUNDAMENTAÇÃO TEÓRICA</w:t>
+      </w:r>
+    </w:p>
+    <w:p>
+      <w:pPr>
+        <w:rPr>
+          <w:szCs w:val="24"/>
+          <w:lang w:val="pt-PT"/>
+        </w:rPr>
+      </w:pPr>
+    </w:p>
+    <w:p>
+      <w:pPr>
+        <w:rPr>
+          <w:szCs w:val="24"/>
+          <w:lang w:val="pt-PT"/>
+        </w:rPr>
+      </w:pPr>
+      <w:r>
+        <w:rPr>
+          <w:szCs w:val="24"/>
+          <w:lang w:val="pt-PT"/>
+        </w:rPr>
+        <w:t xml:space="preserve"> </w:t>
+      </w:r>
+      <w:r>
+        <w:rPr>
+          <w:szCs w:val="24"/>
+          <w:lang w:val="pt-PT"/>
+        </w:rPr>
+        <w:t>O presente</w:t>
+      </w:r>
+      <w:r>
+        <w:rPr>
+          <w:szCs w:val="24"/>
+          <w:lang w:val="pt-PT"/>
+        </w:rPr>
+        <w:t xml:space="preserve"> capitulo incidir-se-á na definição de conceitos chaves para </w:t>
+      </w:r>
+      <w:r>
+        <w:rPr>
+          <w:szCs w:val="24"/>
+          <w:lang w:val="pt-PT"/>
+        </w:rPr>
+        <w:t xml:space="preserve">a compreensão do presente tema de </w:t>
+      </w:r>
+      <w:r>
+        <w:rPr>
+          <w:szCs w:val="24"/>
+          <w:lang w:val="pt-PT"/>
+        </w:rPr>
+        <w:t>pesquisa,</w:t>
+      </w:r>
+      <w:r>
+        <w:rPr>
+          <w:szCs w:val="24"/>
+          <w:lang w:val="pt-PT"/>
+        </w:rPr>
+        <w:t xml:space="preserve"> a saber;</w:t>
+      </w:r>
+      <w:r>
+        <w:rPr>
+          <w:szCs w:val="24"/>
+          <w:lang w:val="pt-PT"/>
+        </w:rPr>
+        <w:t xml:space="preserve"> </w:t>
+      </w:r>
+      <w:r>
+        <w:rPr>
+          <w:szCs w:val="24"/>
+          <w:lang w:val="pt-PT"/>
+        </w:rPr>
+        <w:t xml:space="preserve">fábrica, </w:t>
+      </w:r>
+      <w:r>
+        <w:rPr>
+          <w:szCs w:val="24"/>
+          <w:lang w:val="pt-PT"/>
+        </w:rPr>
+        <w:t>Metodologia de</w:t>
+      </w:r>
+      <w:r>
+        <w:rPr>
+          <w:szCs w:val="24"/>
+          <w:lang w:val="pt-PT"/>
+        </w:rPr>
+        <w:t xml:space="preserve"> desenvolvimento de</w:t>
+      </w:r>
+      <w:r>
+        <w:rPr>
+          <w:szCs w:val="24"/>
+          <w:lang w:val="pt-PT"/>
+        </w:rPr>
+        <w:t xml:space="preserve"> s</w:t>
+      </w:r>
+      <w:r>
+        <w:rPr>
+          <w:szCs w:val="24"/>
+          <w:lang w:val="pt-PT"/>
+        </w:rPr>
+        <w:t>ofwares</w:t>
+      </w:r>
+      <w:r>
+        <w:rPr>
+          <w:szCs w:val="24"/>
+          <w:lang w:val="pt-PT"/>
+        </w:rPr>
+        <w:t>, engenharia de sofware,</w:t>
+      </w:r>
+      <w:r>
+        <w:rPr>
+          <w:szCs w:val="24"/>
+          <w:lang w:val="pt-PT"/>
+        </w:rPr>
+        <w:t xml:space="preserve"> </w:t>
+      </w:r>
+      <w:r>
         <w:rPr>
           <w:bCs/>
           <w:szCs w:val="24"/>
           <w:lang w:val="pt-PT"/>
         </w:rPr>
-      </w:pPr>
-    </w:p>
-    <w:p>
-      <w:pPr>
-        <w:pStyle w:val="Ttulo"/>
-        <w:rPr>
-          <w:szCs w:val="24"/>
-          <w:lang w:val="pt-PT"/>
-        </w:rPr>
-      </w:pPr>
-      <w:r>
-        <w:rPr>
-          <w:bCs/>
-          <w:szCs w:val="24"/>
-          <w:lang w:val="pt-PT"/>
-        </w:rPr>
-        <w:t xml:space="preserve">CAPÍTULO </w:t>
-      </w:r>
-      <w:r>
-        <w:rPr>
-          <w:bCs/>
-          <w:szCs w:val="24"/>
-          <w:lang w:val="pt-PT"/>
-        </w:rPr>
-        <w:t>II</w:t>
-      </w:r>
-      <w:r>
-        <w:rPr>
-          <w:szCs w:val="24"/>
-          <w:lang w:val="pt-PT"/>
-        </w:rPr>
-        <w:t>:</w:t>
-      </w:r>
-      <w:r>
-        <w:rPr>
-          <w:szCs w:val="24"/>
-          <w:lang w:val="pt-PT"/>
-        </w:rPr>
-        <w:t xml:space="preserve"> </w:t>
-      </w:r>
-      <w:r>
-        <w:rPr>
-          <w:szCs w:val="24"/>
-          <w:lang w:val="pt-PT"/>
-        </w:rPr>
-        <w:t>FUNDAMENTAÇÃO TEÓRICA</w:t>
-      </w:r>
-    </w:p>
-    <w:p>
-      <w:pPr>
-        <w:rPr>
-          <w:szCs w:val="24"/>
-          <w:lang w:val="pt-PT"/>
-        </w:rPr>
-      </w:pPr>
-    </w:p>
-    <w:p>
-      <w:pPr>
-        <w:rPr>
-          <w:szCs w:val="24"/>
-          <w:lang w:val="pt-PT"/>
-        </w:rPr>
-      </w:pPr>
-      <w:r>
-        <w:rPr>
-          <w:szCs w:val="24"/>
-          <w:lang w:val="pt-PT"/>
-        </w:rPr>
-        <w:t xml:space="preserve"> </w:t>
-      </w:r>
-      <w:r>
-        <w:rPr>
-          <w:szCs w:val="24"/>
-          <w:lang w:val="pt-PT"/>
-        </w:rPr>
-        <w:t>O presente</w:t>
-      </w:r>
-      <w:r>
-        <w:rPr>
-          <w:szCs w:val="24"/>
-          <w:lang w:val="pt-PT"/>
-        </w:rPr>
-        <w:t xml:space="preserve"> capitulo incidir-se-á na definição de conceitos chaves para </w:t>
-      </w:r>
-      <w:r>
-        <w:rPr>
-          <w:szCs w:val="24"/>
-          <w:lang w:val="pt-PT"/>
-        </w:rPr>
-        <w:t xml:space="preserve">a compreensão do presente tema de </w:t>
-      </w:r>
-      <w:r>
-        <w:rPr>
-          <w:szCs w:val="24"/>
-          <w:lang w:val="pt-PT"/>
-        </w:rPr>
-        <w:t>pesquisa,</w:t>
-      </w:r>
-      <w:r>
-        <w:rPr>
-          <w:szCs w:val="24"/>
-          <w:lang w:val="pt-PT"/>
-        </w:rPr>
-        <w:t xml:space="preserve"> a saber;</w:t>
-      </w:r>
-      <w:r>
-        <w:rPr>
-          <w:szCs w:val="24"/>
-          <w:lang w:val="pt-PT"/>
-        </w:rPr>
-        <w:t xml:space="preserve"> </w:t>
-      </w:r>
-      <w:r>
-        <w:rPr>
-          <w:szCs w:val="24"/>
-          <w:lang w:val="pt-PT"/>
-        </w:rPr>
-        <w:t xml:space="preserve">fábrica, </w:t>
-      </w:r>
-      <w:r>
-        <w:rPr>
-          <w:szCs w:val="24"/>
-          <w:lang w:val="pt-PT"/>
-        </w:rPr>
-        <w:t>Metodologia de</w:t>
-      </w:r>
-      <w:r>
-        <w:rPr>
-          <w:szCs w:val="24"/>
-          <w:lang w:val="pt-PT"/>
-        </w:rPr>
-        <w:t xml:space="preserve"> desenvolvimento de</w:t>
-      </w:r>
-      <w:r>
-        <w:rPr>
-          <w:szCs w:val="24"/>
-          <w:lang w:val="pt-PT"/>
-        </w:rPr>
-        <w:t xml:space="preserve"> s</w:t>
-      </w:r>
-      <w:r>
-        <w:rPr>
-          <w:szCs w:val="24"/>
-          <w:lang w:val="pt-PT"/>
-        </w:rPr>
-        <w:t>ofwares</w:t>
-      </w:r>
-      <w:r>
-        <w:rPr>
-          <w:szCs w:val="24"/>
-          <w:lang w:val="pt-PT"/>
-        </w:rPr>
-        <w:t>, engenharia de sofware,</w:t>
-      </w:r>
-      <w:r>
-        <w:rPr>
-          <w:szCs w:val="24"/>
-          <w:lang w:val="pt-PT"/>
-        </w:rPr>
-        <w:t xml:space="preserve"> </w:t>
-      </w:r>
-      <w:r>
-        <w:rPr>
-          <w:bCs/>
-          <w:szCs w:val="24"/>
-          <w:lang w:val="pt-PT"/>
-        </w:rPr>
         <w:t xml:space="preserve">Linguagem de Modelação de Dados UML, </w:t>
       </w:r>
       <w:r>
@@ -9703,16 +9437,6 @@
         </w:rPr>
         <w:t>sistemas de gestão de base de dados, frameworks</w:t>
       </w:r>
-    </w:p>
-    <w:p>
-      <w:pPr>
-        <w:spacing w:after="156"/>
-        <w:ind w:left="0" w:firstLine="0"/>
-        <w:rPr>
-          <w:szCs w:val="24"/>
-          <w:lang w:val="pt-PT"/>
-        </w:rPr>
-      </w:pPr>
     </w:p>
     <w:p>
       <w:pPr>
@@ -10089,19 +9813,7 @@
             <w:shd w:val="clear" w:color="auto" w:fill="FFFFFF"/>
             <w:lang w:val="pt-PT"/>
           </w:rPr>
-          <w:t xml:space="preserve">linha de </w:t>
-        </w:r>
-        <w:r>
-          <w:rPr>
-            <w:rStyle w:val="Hiperligao"/>
-            <w:color w:val="auto"/>
-            <w:szCs w:val="24"/>
-            <w:u w:val="none"/>
-            <w:shd w:val="clear" w:color="auto" w:fill="FFFFFF"/>
-            <w:lang w:val="pt-PT"/>
-          </w:rPr>
-          <w:lastRenderedPageBreak/>
-          <w:t>montagem</w:t>
+          <w:t>linha de montagem</w:t>
         </w:r>
       </w:hyperlink>
       <w:r>
@@ -10204,14 +9916,6 @@
     </w:p>
     <w:p>
       <w:pPr>
-        <w:rPr>
-          <w:szCs w:val="24"/>
-          <w:lang w:val="pt-PT"/>
-        </w:rPr>
-      </w:pPr>
-    </w:p>
-    <w:p>
-      <w:pPr>
         <w:pStyle w:val="Cabealho1"/>
         <w:rPr>
           <w:szCs w:val="24"/>
@@ -10563,6 +10267,7 @@
           <w:szCs w:val="24"/>
           <w:lang w:val="pt-PT"/>
         </w:rPr>
+        <w:lastRenderedPageBreak/>
         <w:t>O uso deste tipo de metodologia justifica-se em projetos de grande porte, onde a equipe de desenvolvimento não se encontra no mesmo espaço</w:t>
       </w:r>
       <w:r>
@@ -10773,7 +10478,6 @@
           <w:szCs w:val="24"/>
           <w:lang w:val="pt-PT"/>
         </w:rPr>
-        <w:lastRenderedPageBreak/>
         <w:t>Normalmente criadas para que sejam incrementais e iterativas, e com o</w:t>
       </w:r>
       <w:r>
@@ -11656,7 +11360,6 @@
                 <w:b/>
                 <w:szCs w:val="24"/>
               </w:rPr>
-              <w:lastRenderedPageBreak/>
               <w:t>Modelo de desenvolvimento</w:t>
             </w:r>
           </w:p>
@@ -12150,6 +11853,7 @@
       </w:pPr>
       <w:bookmarkStart w:id="21" w:name="_Toc101256098"/>
       <w:r>
+        <w:lastRenderedPageBreak/>
         <w:t xml:space="preserve">2.3.1. </w:t>
       </w:r>
       <w:r>
@@ -12208,7 +11912,14 @@
           <w:szCs w:val="24"/>
           <w:lang w:val="pt-PT"/>
         </w:rPr>
-        <w:t xml:space="preserve">e o XP trás </w:t>
+        <w:t>e</w:t>
+      </w:r>
+      <w:r>
+        <w:rPr>
+          <w:szCs w:val="24"/>
+          <w:lang w:val="pt-PT"/>
+        </w:rPr>
+        <w:t xml:space="preserve"> o XP trás </w:t>
       </w:r>
       <w:r>
         <w:rPr>
@@ -12392,7 +12103,6 @@
           <w:b/>
           <w:szCs w:val="24"/>
         </w:rPr>
-        <w:lastRenderedPageBreak/>
         <w:t xml:space="preserve">Cliente disponível </w:t>
       </w:r>
       <w:r>
@@ -12807,6 +12517,7 @@
           <w:b/>
           <w:szCs w:val="24"/>
         </w:rPr>
+        <w:lastRenderedPageBreak/>
         <w:t xml:space="preserve">Propriedade coletiva </w:t>
       </w:r>
       <w:r>
@@ -13035,7 +12746,6 @@
           <w:b/>
           <w:szCs w:val="24"/>
         </w:rPr>
-        <w:lastRenderedPageBreak/>
         <w:t xml:space="preserve">Programadores </w:t>
       </w:r>
       <w:r>
@@ -13391,7 +13101,15 @@
           <w:szCs w:val="24"/>
           <w:lang w:val="pt-PT"/>
         </w:rPr>
-        <w:t xml:space="preserve"> elaboradas pelo cliente identificam as dificuldades para cada um deles e baseados na sua velocidade de programação dizem quantas implementar em uma interação. Depois o cliente escolhe quais a </w:t>
+        <w:t xml:space="preserve"> elaboradas pelo cliente identificam as dificuldades para cada um deles e baseados na sua </w:t>
+      </w:r>
+      <w:r>
+        <w:rPr>
+          <w:szCs w:val="24"/>
+          <w:lang w:val="pt-PT"/>
+        </w:rPr>
+        <w:lastRenderedPageBreak/>
+        <w:t xml:space="preserve">velocidade de programação dizem quantas implementar em uma interação. Depois o cliente escolhe quais a </w:t>
       </w:r>
       <w:r>
         <w:rPr>
@@ -13557,7 +13275,6 @@
           <w:szCs w:val="24"/>
           <w:lang w:val="pt-PT"/>
         </w:rPr>
-        <w:lastRenderedPageBreak/>
         <w:t>Validação para Produção (</w:t>
       </w:r>
       <w:r>
@@ -13667,11 +13384,69 @@
           <w:lang w:val="pt-PT"/>
         </w:rPr>
       </w:pPr>
+      <w:r>
+        <w:rPr>
+          <w:b/>
+          <w:szCs w:val="24"/>
+          <w:lang w:val="pt-PT"/>
+        </w:rPr>
+        <w:t>Morte</w:t>
+      </w:r>
+      <w:r>
+        <w:rPr>
+          <w:szCs w:val="24"/>
+          <w:lang w:val="pt-PT"/>
+        </w:rPr>
+        <w:t xml:space="preserve"> </w:t>
+      </w:r>
     </w:p>
     <w:p>
       <w:pPr>
         <w:ind w:left="0" w:firstLine="0"/>
         <w:rPr>
+          <w:szCs w:val="24"/>
+          <w:lang w:val="pt-PT"/>
+        </w:rPr>
+      </w:pPr>
+      <w:r>
+        <w:rPr>
+          <w:szCs w:val="24"/>
+          <w:lang w:val="pt-PT"/>
+        </w:rPr>
+        <w:t xml:space="preserve">Esta </w:t>
+      </w:r>
+      <w:r>
+        <w:rPr>
+          <w:szCs w:val="24"/>
+          <w:lang w:val="pt-PT"/>
+        </w:rPr>
+        <w:t>fase referre-se</w:t>
+      </w:r>
+      <w:r>
+        <w:rPr>
+          <w:szCs w:val="24"/>
+          <w:lang w:val="pt-PT"/>
+        </w:rPr>
+        <w:t xml:space="preserve"> ao fim do projeto atendendo as necessidades do cliente com um produto de qualidade ou inviabilidade </w:t>
+      </w:r>
+      <w:r>
+        <w:rPr>
+          <w:szCs w:val="24"/>
+          <w:lang w:val="pt-PT"/>
+        </w:rPr>
+        <w:t>económica</w:t>
+      </w:r>
+      <w:r>
+        <w:rPr>
+          <w:szCs w:val="24"/>
+          <w:lang w:val="pt-PT"/>
+        </w:rPr>
+        <w:t xml:space="preserve"> ou alta presença de erros entre outros.</w:t>
+      </w:r>
+    </w:p>
+    <w:p>
+      <w:pPr>
+        <w:rPr>
           <w:b/>
           <w:szCs w:val="24"/>
           <w:lang w:val="pt-PT"/>
@@ -13680,71 +13455,12 @@
     </w:p>
     <w:p>
       <w:pPr>
-        <w:ind w:left="0" w:firstLine="0"/>
-        <w:rPr>
-          <w:szCs w:val="24"/>
-          <w:lang w:val="pt-PT"/>
-        </w:rPr>
-      </w:pPr>
-      <w:r>
         <w:rPr>
           <w:b/>
           <w:szCs w:val="24"/>
           <w:lang w:val="pt-PT"/>
         </w:rPr>
-        <w:t>Morte</w:t>
-      </w:r>
-      <w:r>
-        <w:rPr>
-          <w:szCs w:val="24"/>
-          <w:lang w:val="pt-PT"/>
-        </w:rPr>
-        <w:t xml:space="preserve"> </w:t>
-      </w:r>
-    </w:p>
-    <w:p>
-      <w:pPr>
-        <w:ind w:left="0" w:firstLine="0"/>
-        <w:rPr>
-          <w:szCs w:val="24"/>
-          <w:lang w:val="pt-PT"/>
-        </w:rPr>
-      </w:pPr>
-      <w:r>
-        <w:rPr>
-          <w:szCs w:val="24"/>
-          <w:lang w:val="pt-PT"/>
-        </w:rPr>
-        <w:t xml:space="preserve">Esta </w:t>
-      </w:r>
-      <w:r>
-        <w:rPr>
-          <w:szCs w:val="24"/>
-          <w:lang w:val="pt-PT"/>
-        </w:rPr>
-        <w:t>fase referre-se</w:t>
-      </w:r>
-      <w:r>
-        <w:rPr>
-          <w:szCs w:val="24"/>
-          <w:lang w:val="pt-PT"/>
-        </w:rPr>
-        <w:t xml:space="preserve"> ao fim do projeto atendendo as necessidades do cliente com um produto de qualidade ou inviabilidade </w:t>
-      </w:r>
-      <w:r>
-        <w:rPr>
-          <w:szCs w:val="24"/>
-          <w:lang w:val="pt-PT"/>
-        </w:rPr>
-        <w:t>económica</w:t>
-      </w:r>
-      <w:r>
-        <w:rPr>
-          <w:szCs w:val="24"/>
-          <w:lang w:val="pt-PT"/>
-        </w:rPr>
-        <w:t xml:space="preserve"> ou alta presença de erros entre outros.</w:t>
-      </w:r>
+      </w:pPr>
     </w:p>
     <w:p>
       <w:pPr>
@@ -13754,12 +13470,21 @@
           <w:lang w:val="pt-PT"/>
         </w:rPr>
       </w:pPr>
-      <w:r>
+    </w:p>
+    <w:p>
+      <w:pPr>
         <w:rPr>
           <w:b/>
           <w:szCs w:val="24"/>
           <w:lang w:val="pt-PT"/>
         </w:rPr>
+      </w:pPr>
+      <w:r>
+        <w:rPr>
+          <w:b/>
+          <w:szCs w:val="24"/>
+          <w:lang w:val="pt-PT"/>
+        </w:rPr>
         <w:t>Fases de desenvolvim</w:t>
       </w:r>
       <w:r>
@@ -13783,6 +13508,7 @@
           <w:noProof/>
           <w:szCs w:val="24"/>
         </w:rPr>
+        <w:lastRenderedPageBreak/>
         <w:drawing>
           <wp:inline distT="0" distB="0" distL="0" distR="0" wp14:anchorId="5066379A" wp14:editId="7C6FDE11">
             <wp:extent cx="6254750" cy="3326765"/>
@@ -13840,7 +13566,6 @@
           <w:sz w:val="24"/>
           <w:szCs w:val="24"/>
         </w:rPr>
-        <w:lastRenderedPageBreak/>
         <w:t xml:space="preserve">Figura </w:t>
       </w:r>
       <w:r>
@@ -14245,7 +13970,15 @@
           <w:szCs w:val="24"/>
           <w:lang w:val="pt-PT"/>
         </w:rPr>
-        <w:t>Modelagem estática é suportada pelo diagrama de classes e de objetos, que</w:t>
+        <w:t xml:space="preserve">Modelagem estática é suportada pelo </w:t>
+      </w:r>
+      <w:r>
+        <w:rPr>
+          <w:szCs w:val="24"/>
+          <w:lang w:val="pt-PT"/>
+        </w:rPr>
+        <w:lastRenderedPageBreak/>
+        <w:t>diagrama de classes e de objetos, que</w:t>
       </w:r>
       <w:r>
         <w:rPr>
@@ -14482,15 +14215,7 @@
           <w:szCs w:val="24"/>
           <w:lang w:val="pt-PT"/>
         </w:rPr>
-        <w:t xml:space="preserve"> ações executadas pelo sistema e recebe do ator que lhe utiliza dados tangíveis de um tipo ou formato já conhecido, e o valor de resposta </w:t>
-      </w:r>
-      <w:r>
-        <w:rPr>
-          <w:szCs w:val="24"/>
-          <w:lang w:val="pt-PT"/>
-        </w:rPr>
-        <w:lastRenderedPageBreak/>
-        <w:t xml:space="preserve">da execução de um </w:t>
+        <w:t xml:space="preserve"> ações executadas pelo sistema e recebe do ator que lhe utiliza dados tangíveis de um tipo ou formato já conhecido, e o valor de resposta da execução de um </w:t>
       </w:r>
       <w:r>
         <w:rPr>
@@ -15016,7 +14741,6 @@
         <w:rPr>
           <w:lang w:val="pt-PT"/>
         </w:rPr>
-        <w:lastRenderedPageBreak/>
         <w:t>MYSQL</w:t>
       </w:r>
       <w:bookmarkEnd w:id="33"/>
@@ -15221,6 +14945,7 @@
           <w:szCs w:val="24"/>
           <w:lang w:val="pt-PT"/>
         </w:rPr>
+        <w:lastRenderedPageBreak/>
         <w:t>Node foi projetado para otimizar a taxa de transferência e a escalabilidade em aplicações web. É uma ótima combinação para resolver muitos problemas comuns no desenvolvimento da web (por exemplo, aplicações em tempo real). O código é escrito em "JavaScript simples e antigo". Isso significa menos tempo gasto para lidar com mudanças de código entre navegador e servidor web, não sendo necessária uma mudança na linguagem.</w:t>
       </w:r>
     </w:p>
@@ -15304,7 +15029,6 @@
         <w:rPr>
           <w:lang w:val="pt-PT"/>
         </w:rPr>
-        <w:lastRenderedPageBreak/>
         <w:t xml:space="preserve">O Node.js usa a arquitetura “Single Threaded Event Loop” para lidar com vários clientes ao mesmo tempo. </w:t>
       </w:r>
     </w:p>
@@ -15376,6 +15100,7 @@
           <w:noProof/>
           <w:bdr w:val="none" w:sz="0" w:space="0" w:color="auto" w:frame="1"/>
         </w:rPr>
+        <w:lastRenderedPageBreak/>
         <w:drawing>
           <wp:inline distT="0" distB="0" distL="0" distR="0" wp14:anchorId="52CB1F15" wp14:editId="5574447D">
             <wp:extent cx="6285297" cy="2946400"/>
@@ -15677,7 +15402,6 @@
           <w:szCs w:val="24"/>
           <w:lang w:val="pt-PT"/>
         </w:rPr>
-        <w:lastRenderedPageBreak/>
         <w:t xml:space="preserve">Quando um pedido chega, o laço </w:t>
       </w:r>
       <w:r>
@@ -15763,6 +15487,7 @@
         <w:rPr>
           <w:lang w:val="pt-PT"/>
         </w:rPr>
+        <w:lastRenderedPageBreak/>
         <w:t>Como o Node.js utiliza menos threads, ele utiliza menos recursos/memória, resultando em uma execução mais rápida das tarefas. Portanto, para nossos propósitos, esta arquitetura de rosca única é equivalente à arquitetura multi-tarefa. Quando se precisa processar tarefas com uso intensivo de dados, então o uso de linguagens multi-tarefa como Java faz muito mais sentido. Mas para aplicativos em tempo real, o Node.js é a escolha óbvia.</w:t>
       </w:r>
     </w:p>
@@ -16162,6 +15887,7 @@
           <w:szCs w:val="24"/>
           <w:lang w:val="pt-PT"/>
         </w:rPr>
+        <w:lastRenderedPageBreak/>
         <w:t xml:space="preserve">Os </w:t>
       </w:r>
       <w:r>
@@ -16452,7 +16178,6 @@
           <w:color w:val="2D2D2D"/>
           <w:szCs w:val="24"/>
         </w:rPr>
-        <w:lastRenderedPageBreak/>
         <w:t>Códigos sem erros</w:t>
       </w:r>
     </w:p>
@@ -16566,6 +16291,7 @@
           <w:spacing w:val="2"/>
           <w:szCs w:val="24"/>
         </w:rPr>
+        <w:lastRenderedPageBreak/>
         <w:t>Desvantagens dos frameworks</w:t>
       </w:r>
       <w:bookmarkEnd w:id="42"/>
@@ -16921,6 +16647,7 @@
           <w:szCs w:val="24"/>
           <w:lang w:val="pt-PT"/>
         </w:rPr>
+        <w:lastRenderedPageBreak/>
         <w:t>CAPÍTULO III</w:t>
       </w:r>
       <w:r>
@@ -17496,16 +17223,7 @@
           <w:szCs w:val="24"/>
           <w:lang w:val="pt-PT"/>
         </w:rPr>
-        <w:t xml:space="preserve">De </w:t>
-      </w:r>
-      <w:r>
-        <w:rPr>
-          <w:color w:val="auto"/>
-          <w:szCs w:val="24"/>
-          <w:lang w:val="pt-PT"/>
-        </w:rPr>
-        <w:lastRenderedPageBreak/>
-        <w:t xml:space="preserve">seguida foi a vez de se </w:t>
+        <w:t xml:space="preserve">De seguida foi a vez de se </w:t>
       </w:r>
       <w:r>
         <w:rPr>
@@ -17757,6 +17475,7 @@
           <w:szCs w:val="24"/>
           <w:lang w:val="pt-PT"/>
         </w:rPr>
+        <w:lastRenderedPageBreak/>
         <w:t xml:space="preserve">3.2. </w:t>
       </w:r>
       <w:r>
@@ -18434,15 +18153,7 @@
                 <w:szCs w:val="24"/>
                 <w:lang w:val="pt-PT"/>
               </w:rPr>
-              <w:t xml:space="preserve">O sistema deve permitir com que o administrador ou outro usuário com as </w:t>
-            </w:r>
-            <w:r>
-              <w:rPr>
-                <w:szCs w:val="24"/>
-                <w:lang w:val="pt-PT"/>
-              </w:rPr>
-              <w:lastRenderedPageBreak/>
-              <w:t>credencias autorizadas efetua a Requisição dos Material.</w:t>
+              <w:t>O sistema deve permitir com que o administrador ou outro usuário com as credencias autorizadas efetua a Requisição dos Material.</w:t>
             </w:r>
           </w:p>
         </w:tc>
@@ -18460,7 +18171,6 @@
               <w:rPr>
                 <w:szCs w:val="24"/>
               </w:rPr>
-              <w:lastRenderedPageBreak/>
               <w:t xml:space="preserve">Efectuar </w:t>
             </w:r>
             <w:r>
@@ -18490,7 +18200,6 @@
                 <w:b/>
                 <w:szCs w:val="24"/>
               </w:rPr>
-              <w:lastRenderedPageBreak/>
               <w:t>RF05</w:t>
             </w:r>
           </w:p>
@@ -18721,6 +18430,7 @@
           <w:sz w:val="24"/>
           <w:szCs w:val="24"/>
         </w:rPr>
+        <w:lastRenderedPageBreak/>
         <w:t xml:space="preserve">Tabela </w:t>
       </w:r>
       <w:r>
@@ -19500,6 +19210,7 @@
           <w:szCs w:val="24"/>
           <w:lang w:val="pt-PT"/>
         </w:rPr>
+        <w:lastRenderedPageBreak/>
         <w:t>1º Diagrama de Caso de Uso</w:t>
       </w:r>
     </w:p>
@@ -19718,6 +19429,7 @@
           <w:szCs w:val="24"/>
           <w:lang w:val="pt-PT"/>
         </w:rPr>
+        <w:lastRenderedPageBreak/>
         <w:t>Diagrama de Caso de Uso</w:t>
       </w:r>
     </w:p>
@@ -19992,6 +19704,7 @@
           <w:szCs w:val="24"/>
           <w:lang w:val="pt-PT"/>
         </w:rPr>
+        <w:lastRenderedPageBreak/>
         <w:t xml:space="preserve">Gil, A. C. Como elaborar projetos de pesquisa. </w:t>
       </w:r>
       <w:r>
@@ -20564,6 +20277,7 @@
           <w:szCs w:val="24"/>
           <w:lang w:val="pt-PT"/>
         </w:rPr>
+        <w:lastRenderedPageBreak/>
         <w:t>A MOZTEX.SA é uma fábrica pertencente a uma sociedade certificada pelo Ministério dos Recursos Naturais sob contracto de sociedade no ano de 2008 com o contrato assinado no quarto cartório Notória de Maputo na presença do notário Nassone Benbere (licenciado em direito), construída como uma sociedade anonima de responsabilidades limitadas entre Aga Khan Fund For Economic Development, S.A (AKFED), detentora de uma participação no valor de onze milhões de meticais, o acionista Alltex EPZ Limited, detentora de uma participação no valor de quatro milhões de meticais, e Nadir Badruddin Mohammad, detentor de uma participação de cinco milhões de meticais, sendo que o capital da sociedade integralmente subscrito em dinheiro é de vinte milhões de meticais. (Boletim da Republica – 24b de abril de 2008)</w:t>
       </w:r>
     </w:p>
@@ -20666,7 +20380,6 @@
           <w:rFonts w:cs="Times New Roman"/>
           <w:szCs w:val="24"/>
         </w:rPr>
-        <w:lastRenderedPageBreak/>
         <w:t>Realizar comercio geral e/ou empenhar-se no negocio de exportação, importação, intercambio de mercadorias, contratação, venda, compra; comercializar artigos de vestuários, tecidos, têxteis e mercadoria de toda classe e descrição por atacado ou retalho;</w:t>
       </w:r>
     </w:p>
@@ -20688,6 +20401,7 @@
           <w:rFonts w:cs="Times New Roman"/>
           <w:szCs w:val="24"/>
         </w:rPr>
+        <w:lastRenderedPageBreak/>
         <w:t>Assinar, comprar ou mesmo adquirir acções, quotas, obrigações, títulos de dívidas amortizáveis, e quaisquer títulos de quaisquer outras sociedades e investir e negociar com o dinheiro da sociedade de qualquer forma;</w:t>
       </w:r>
     </w:p>
@@ -20928,7 +20642,7 @@
             <w:noProof/>
             <w:lang w:val="pt-PT"/>
           </w:rPr>
-          <w:t>19</w:t>
+          <w:t>9</w:t>
         </w:r>
         <w:r>
           <w:fldChar w:fldCharType="end"/>
@@ -24055,7 +23769,7 @@
 </file>
 
 <file path=customXml/itemProps1.xml><?xml version="1.0" encoding="utf-8"?>
-<ds:datastoreItem xmlns:ds="http://schemas.openxmlformats.org/officeDocument/2006/customXml" ds:itemID="{CDB18267-B979-498A-93DD-09968EC66C4D}">
+<ds:datastoreItem xmlns:ds="http://schemas.openxmlformats.org/officeDocument/2006/customXml" ds:itemID="{0D6B53C4-61CF-456B-BABE-6DE4260765D5}">
   <ds:schemaRefs>
     <ds:schemaRef ds:uri="http://schemas.openxmlformats.org/officeDocument/2006/bibliography"/>
   </ds:schemaRefs>

</xml_diff>